<commit_message>
Terminei os trabalhos de AOC e PDI
</commit_message>
<xml_diff>
--- a/periodo-5/ARQ. E ORG. DE COMP/Atividades de Fixação/Resolução BIOS Fixação.docx
+++ b/periodo-5/ARQ. E ORG. DE COMP/Atividades de Fixação/Resolução BIOS Fixação.docx
@@ -81,7 +81,27 @@
           <w:sz w:val="28"/>
           <w:szCs w:val="28"/>
         </w:rPr>
-        <w:t xml:space="preserve">Aluno: </w:t>
+        <w:t>Aluno</w:t>
+      </w:r>
+      <w:r>
+        <w:rPr>
+          <w:rFonts w:ascii="Times New Roman" w:hAnsi="Times New Roman" w:cs="Times New Roman"/>
+          <w:b/>
+          <w:bCs/>
+          <w:sz w:val="28"/>
+          <w:szCs w:val="28"/>
+        </w:rPr>
+        <w:t>s</w:t>
+      </w:r>
+      <w:r>
+        <w:rPr>
+          <w:rFonts w:ascii="Times New Roman" w:hAnsi="Times New Roman" w:cs="Times New Roman"/>
+          <w:b/>
+          <w:bCs/>
+          <w:sz w:val="28"/>
+          <w:szCs w:val="28"/>
+        </w:rPr>
+        <w:t xml:space="preserve">: </w:t>
       </w:r>
       <w:r>
         <w:rPr>
@@ -91,47 +111,44 @@
         </w:rPr>
         <w:t>Vitor de Azambuja Ribeiro Franco</w:t>
       </w:r>
-    </w:p>
-    <w:p>
-      <w:pPr>
-        <w:rPr>
-          <w:rFonts w:ascii="Times New Roman" w:hAnsi="Times New Roman" w:cs="Times New Roman"/>
-          <w:sz w:val="28"/>
-          <w:szCs w:val="28"/>
-        </w:rPr>
-      </w:pPr>
-      <w:r>
-        <w:rPr>
-          <w:rFonts w:ascii="Times New Roman" w:hAnsi="Times New Roman" w:cs="Times New Roman"/>
-          <w:b/>
-          <w:bCs/>
-          <w:sz w:val="28"/>
-          <w:szCs w:val="28"/>
-        </w:rPr>
-        <w:t xml:space="preserve">R.A: </w:t>
-      </w:r>
-      <w:r>
-        <w:rPr>
-          <w:rFonts w:ascii="Times New Roman" w:hAnsi="Times New Roman" w:cs="Times New Roman"/>
-          <w:sz w:val="24"/>
-          <w:szCs w:val="24"/>
-        </w:rPr>
-        <w:t>5153344</w:t>
-      </w:r>
-    </w:p>
-    <w:p>
-      <w:pPr>
-        <w:rPr>
-          <w:rFonts w:ascii="Times New Roman" w:hAnsi="Times New Roman" w:cs="Times New Roman"/>
-          <w:b/>
-          <w:bCs/>
-          <w:sz w:val="28"/>
-          <w:szCs w:val="28"/>
-        </w:rPr>
-      </w:pPr>
-    </w:p>
-    <w:p>
-      <w:pPr>
+      <w:r>
+        <w:rPr>
+          <w:rFonts w:ascii="Times New Roman" w:hAnsi="Times New Roman" w:cs="Times New Roman"/>
+          <w:sz w:val="24"/>
+          <w:szCs w:val="24"/>
+        </w:rPr>
+        <w:t xml:space="preserve"> – 5153344</w:t>
+      </w:r>
+    </w:p>
+    <w:p>
+      <w:pPr>
+        <w:rPr>
+          <w:rFonts w:ascii="Times New Roman" w:hAnsi="Times New Roman" w:cs="Times New Roman"/>
+          <w:sz w:val="24"/>
+          <w:szCs w:val="24"/>
+        </w:rPr>
+      </w:pPr>
+      <w:r>
+        <w:rPr>
+          <w:rFonts w:ascii="Times New Roman" w:hAnsi="Times New Roman" w:cs="Times New Roman"/>
+          <w:sz w:val="24"/>
+          <w:szCs w:val="24"/>
+        </w:rPr>
+        <w:tab/>
+        <w:t xml:space="preserve">     Guilherm</w:t>
+      </w:r>
+      <w:r>
+        <w:rPr>
+          <w:rFonts w:ascii="Times New Roman" w:hAnsi="Times New Roman" w:cs="Times New Roman"/>
+          <w:sz w:val="24"/>
+          <w:szCs w:val="24"/>
+        </w:rPr>
+        <w:t>e Silva Jorge - 5157629</w:t>
+      </w:r>
+    </w:p>
+    <w:p>
+      <w:pPr>
+        <w:jc w:val="both"/>
         <w:rPr>
           <w:rFonts w:ascii="Times New Roman" w:hAnsi="Times New Roman" w:cs="Times New Roman"/>
           <w:b/>
@@ -153,15 +170,33 @@
     </w:p>
     <w:p>
       <w:pPr>
-        <w:rPr>
-          <w:rFonts w:ascii="Times New Roman" w:hAnsi="Times New Roman" w:cs="Times New Roman"/>
-          <w:sz w:val="24"/>
-          <w:szCs w:val="24"/>
-        </w:rPr>
-      </w:pPr>
-    </w:p>
-    <w:p>
-      <w:pPr>
+        <w:jc w:val="both"/>
+        <w:rPr>
+          <w:rFonts w:ascii="Times New Roman" w:hAnsi="Times New Roman" w:cs="Times New Roman"/>
+          <w:sz w:val="24"/>
+          <w:szCs w:val="24"/>
+        </w:rPr>
+      </w:pPr>
+      <w:r>
+        <w:rPr>
+          <w:rFonts w:ascii="Times New Roman" w:hAnsi="Times New Roman" w:cs="Times New Roman"/>
+          <w:sz w:val="24"/>
+          <w:szCs w:val="24"/>
+        </w:rPr>
+        <w:t>BIOS é a sigla para Basic Input/Output System, ou Sistema Integrado de Entrada e Saída</w:t>
+      </w:r>
+      <w:r>
+        <w:rPr>
+          <w:rFonts w:ascii="Times New Roman" w:hAnsi="Times New Roman" w:cs="Times New Roman"/>
+          <w:sz w:val="24"/>
+          <w:szCs w:val="24"/>
+        </w:rPr>
+        <w:t>.</w:t>
+      </w:r>
+    </w:p>
+    <w:p>
+      <w:pPr>
+        <w:jc w:val="both"/>
         <w:rPr>
           <w:rFonts w:ascii="Times New Roman" w:hAnsi="Times New Roman" w:cs="Times New Roman"/>
           <w:b/>
@@ -183,6 +218,41 @@
     </w:p>
     <w:p>
       <w:pPr>
+        <w:jc w:val="both"/>
+        <w:rPr>
+          <w:rFonts w:ascii="Times New Roman" w:hAnsi="Times New Roman" w:cs="Times New Roman"/>
+          <w:sz w:val="24"/>
+          <w:szCs w:val="24"/>
+        </w:rPr>
+      </w:pPr>
+      <w:r>
+        <w:rPr>
+          <w:rFonts w:ascii="Times New Roman" w:hAnsi="Times New Roman" w:cs="Times New Roman"/>
+          <w:sz w:val="24"/>
+          <w:szCs w:val="24"/>
+        </w:rPr>
+        <w:t>Seria incorreto afirmar que existe somente um tipo de BIOS padrão pois atualmente tem-se os 2 tipos de BIOS mais utilizados: legado e UEFI. Ambos são configurações de firmware da placa-mãe adotadas pelo</w:t>
+      </w:r>
+      <w:r>
+        <w:rPr>
+          <w:rFonts w:ascii="Times New Roman" w:hAnsi="Times New Roman" w:cs="Times New Roman"/>
+          <w:sz w:val="24"/>
+          <w:szCs w:val="24"/>
+        </w:rPr>
+        <w:t xml:space="preserve"> </w:t>
+      </w:r>
+      <w:r>
+        <w:rPr>
+          <w:rFonts w:ascii="Times New Roman" w:hAnsi="Times New Roman" w:cs="Times New Roman"/>
+          <w:sz w:val="24"/>
+          <w:szCs w:val="24"/>
+        </w:rPr>
+        <w:t>Windows, mas possuem diferenças significativas. O UEFI é um conceito mais recente e está gradualmente substituindo o Legacy em computadores modernos devido às suas vantagens. Enquanto a BIOS legado varia de acordo com a fabricante da placa-mãe e suporta discos rígidos com até 2TB, a BIOS UEFI oferece uma inicialização mais rápida e suporta discos rígidos maiores que 2TB. Em suma, o UEFI supera muitas deficiências do Legacy, tornando-se uma opção preferencial para sistemas mais avançados.</w:t>
+      </w:r>
+    </w:p>
+    <w:p>
+      <w:pPr>
+        <w:jc w:val="both"/>
         <w:rPr>
           <w:rFonts w:ascii="Times New Roman" w:hAnsi="Times New Roman" w:cs="Times New Roman"/>
           <w:b/>
@@ -204,6 +274,65 @@
     </w:p>
     <w:p>
       <w:pPr>
+        <w:jc w:val="both"/>
+        <w:rPr>
+          <w:rFonts w:ascii="Times New Roman" w:hAnsi="Times New Roman" w:cs="Times New Roman"/>
+          <w:sz w:val="24"/>
+          <w:szCs w:val="24"/>
+        </w:rPr>
+      </w:pPr>
+      <w:r>
+        <w:rPr>
+          <w:rFonts w:ascii="Times New Roman" w:hAnsi="Times New Roman" w:cs="Times New Roman"/>
+          <w:sz w:val="24"/>
+          <w:szCs w:val="24"/>
+        </w:rPr>
+        <w:t xml:space="preserve">Sim, existe uma relação forte da BIOS com o hardware pois </w:t>
+      </w:r>
+      <w:r>
+        <w:rPr>
+          <w:rFonts w:ascii="Times New Roman" w:hAnsi="Times New Roman" w:cs="Times New Roman"/>
+          <w:sz w:val="24"/>
+          <w:szCs w:val="24"/>
+        </w:rPr>
+        <w:t>a</w:t>
+      </w:r>
+      <w:r>
+        <w:rPr>
+          <w:rFonts w:ascii="Times New Roman" w:hAnsi="Times New Roman" w:cs="Times New Roman"/>
+          <w:sz w:val="24"/>
+          <w:szCs w:val="24"/>
+        </w:rPr>
+        <w:t xml:space="preserve"> BIOS contém todo o software básico, necessário para inicializar a placa-mãe, </w:t>
+      </w:r>
+      <w:r>
+        <w:rPr>
+          <w:rFonts w:ascii="Times New Roman" w:hAnsi="Times New Roman" w:cs="Times New Roman"/>
+          <w:sz w:val="24"/>
+          <w:szCs w:val="24"/>
+        </w:rPr>
+        <w:t>conferir</w:t>
+      </w:r>
+      <w:r>
+        <w:rPr>
+          <w:rFonts w:ascii="Times New Roman" w:hAnsi="Times New Roman" w:cs="Times New Roman"/>
+          <w:sz w:val="24"/>
+          <w:szCs w:val="24"/>
+        </w:rPr>
+        <w:t xml:space="preserve"> os dispositivos instalados e carregar o sistema operacional que pode ser feito a partir d</w:t>
+      </w:r>
+      <w:r>
+        <w:rPr>
+          <w:rFonts w:ascii="Times New Roman" w:hAnsi="Times New Roman" w:cs="Times New Roman"/>
+          <w:sz w:val="24"/>
+          <w:szCs w:val="24"/>
+        </w:rPr>
+        <w:t>e várias fontes como pendrive, CD, disco rígido etc.</w:t>
+      </w:r>
+    </w:p>
+    <w:p>
+      <w:pPr>
+        <w:jc w:val="both"/>
         <w:rPr>
           <w:rFonts w:ascii="Times New Roman" w:hAnsi="Times New Roman" w:cs="Times New Roman"/>
           <w:b/>
@@ -225,6 +354,25 @@
     </w:p>
     <w:p>
       <w:pPr>
+        <w:jc w:val="both"/>
+        <w:rPr>
+          <w:rFonts w:ascii="Times New Roman" w:hAnsi="Times New Roman" w:cs="Times New Roman"/>
+          <w:sz w:val="24"/>
+          <w:szCs w:val="24"/>
+        </w:rPr>
+      </w:pPr>
+      <w:r>
+        <w:rPr>
+          <w:rFonts w:ascii="Times New Roman" w:hAnsi="Times New Roman" w:cs="Times New Roman"/>
+          <w:sz w:val="24"/>
+          <w:szCs w:val="24"/>
+        </w:rPr>
+        <w:t>O bootstrap ou boot é a sequência de inicialização de um computador e é a última ação que a BIOS realiza.</w:t>
+      </w:r>
+    </w:p>
+    <w:p>
+      <w:pPr>
+        <w:jc w:val="both"/>
         <w:rPr>
           <w:rFonts w:ascii="Times New Roman" w:hAnsi="Times New Roman" w:cs="Times New Roman"/>
           <w:b/>
@@ -248,6 +396,48 @@
       <w:pPr>
         <w:rPr>
           <w:rFonts w:ascii="Times New Roman" w:hAnsi="Times New Roman" w:cs="Times New Roman"/>
+          <w:sz w:val="24"/>
+          <w:szCs w:val="24"/>
+        </w:rPr>
+      </w:pPr>
+      <w:r>
+        <w:rPr>
+          <w:rFonts w:ascii="Times New Roman" w:hAnsi="Times New Roman" w:cs="Times New Roman"/>
+          <w:sz w:val="24"/>
+          <w:szCs w:val="24"/>
+        </w:rPr>
+        <w:t xml:space="preserve">O POST ou Power On-Self Test é um auto-teste que confere se tudo na máquina está funcionando corretamente, caso não esteja, o processo de BOOT </w:t>
+      </w:r>
+      <w:r>
+        <w:rPr>
+          <w:rFonts w:ascii="Times New Roman" w:hAnsi="Times New Roman" w:cs="Times New Roman"/>
+          <w:sz w:val="24"/>
+          <w:szCs w:val="24"/>
+        </w:rPr>
+        <w:t>é interrompido</w:t>
+      </w:r>
+      <w:r>
+        <w:rPr>
+          <w:rFonts w:ascii="Times New Roman" w:hAnsi="Times New Roman" w:cs="Times New Roman"/>
+          <w:sz w:val="24"/>
+          <w:szCs w:val="24"/>
+        </w:rPr>
+        <w:t xml:space="preserve"> </w:t>
+      </w:r>
+      <w:r>
+        <w:rPr>
+          <w:rFonts w:ascii="Times New Roman" w:hAnsi="Times New Roman" w:cs="Times New Roman"/>
+          <w:sz w:val="24"/>
+          <w:szCs w:val="24"/>
+        </w:rPr>
+        <w:t>e o POST emite sons e luzes para identificar o erro.</w:t>
+      </w:r>
+    </w:p>
+    <w:p>
+      <w:pPr>
+        <w:jc w:val="both"/>
+        <w:rPr>
+          <w:rFonts w:ascii="Times New Roman" w:hAnsi="Times New Roman" w:cs="Times New Roman"/>
           <w:b/>
           <w:bCs/>
           <w:sz w:val="28"/>
@@ -267,6 +457,25 @@
     </w:p>
     <w:p>
       <w:pPr>
+        <w:jc w:val="both"/>
+        <w:rPr>
+          <w:rFonts w:ascii="Times New Roman" w:hAnsi="Times New Roman" w:cs="Times New Roman"/>
+          <w:sz w:val="24"/>
+          <w:szCs w:val="24"/>
+        </w:rPr>
+      </w:pPr>
+      <w:r>
+        <w:rPr>
+          <w:rFonts w:ascii="Times New Roman" w:hAnsi="Times New Roman" w:cs="Times New Roman"/>
+          <w:sz w:val="24"/>
+          <w:szCs w:val="24"/>
+        </w:rPr>
+        <w:t>O CMOS ou Complementary Metal-Oxide-Semiconductor armazena as informações de configuração como configurações hardware, data e hora e configurações de BIOS.</w:t>
+      </w:r>
+    </w:p>
+    <w:p>
+      <w:pPr>
+        <w:jc w:val="both"/>
         <w:rPr>
           <w:rFonts w:ascii="Times New Roman" w:hAnsi="Times New Roman" w:cs="Times New Roman"/>
           <w:b/>
@@ -284,6 +493,41 @@
           <w:szCs w:val="28"/>
         </w:rPr>
         <w:t>7)</w:t>
+      </w:r>
+    </w:p>
+    <w:p>
+      <w:pPr>
+        <w:jc w:val="both"/>
+        <w:rPr>
+          <w:rFonts w:ascii="Times New Roman" w:hAnsi="Times New Roman" w:cs="Times New Roman"/>
+          <w:sz w:val="24"/>
+          <w:szCs w:val="24"/>
+        </w:rPr>
+      </w:pPr>
+      <w:r>
+        <w:rPr>
+          <w:rFonts w:ascii="Times New Roman" w:hAnsi="Times New Roman" w:cs="Times New Roman"/>
+          <w:sz w:val="24"/>
+          <w:szCs w:val="24"/>
+        </w:rPr>
+        <w:t xml:space="preserve">A memória RAM é uma memória temporária que é usada para rodar programas quando o computador já foi inicializado, já a memória ROM é uma memória permanente que </w:t>
+      </w:r>
+      <w:r>
+        <w:rPr>
+          <w:rFonts w:ascii="Times New Roman" w:hAnsi="Times New Roman" w:cs="Times New Roman"/>
+          <w:sz w:val="24"/>
+          <w:szCs w:val="24"/>
+        </w:rPr>
+        <w:lastRenderedPageBreak/>
+        <w:t xml:space="preserve">armazena dados </w:t>
+      </w:r>
+      <w:r>
+        <w:rPr>
+          <w:rFonts w:ascii="Times New Roman" w:hAnsi="Times New Roman" w:cs="Times New Roman"/>
+          <w:sz w:val="24"/>
+          <w:szCs w:val="24"/>
+        </w:rPr>
+        <w:t>cruciais para um dispositivo. Alguns exemplos de dados armazenados em memória ROM podem ser: BIOS, Firmwares e calculadoras.</w:t>
       </w:r>
     </w:p>
     <w:sectPr>

</xml_diff>